<commit_message>
Ready to setup a workflow
</commit_message>
<xml_diff>
--- a/Documentation/Research Report.docx
+++ b/Documentation/Research Report.docx
@@ -646,6 +646,7 @@
         <w:p>
           <w:pPr>
             <w:pStyle w:val="Heading2"/>
+            <w:jc w:val="both"/>
           </w:pPr>
           <w:r>
             <w:t>Contents</w:t>
@@ -658,6 +659,7 @@
             <w:tabs>
               <w:tab w:val="right" w:leader="dot" w:pos="9350"/>
             </w:tabs>
+            <w:jc w:val="both"/>
             <w:rPr>
               <w:rFonts w:eastAsiaTheme="minorEastAsia"/>
               <w:noProof/>
@@ -739,6 +741,7 @@
               <w:tab w:val="left" w:pos="440"/>
               <w:tab w:val="right" w:leader="dot" w:pos="9350"/>
             </w:tabs>
+            <w:jc w:val="both"/>
             <w:rPr>
               <w:rFonts w:eastAsiaTheme="minorEastAsia"/>
               <w:noProof/>
@@ -827,6 +830,7 @@
               <w:tab w:val="left" w:pos="440"/>
               <w:tab w:val="right" w:leader="dot" w:pos="9350"/>
             </w:tabs>
+            <w:jc w:val="both"/>
             <w:rPr>
               <w:rFonts w:eastAsiaTheme="minorEastAsia"/>
               <w:noProof/>
@@ -915,6 +919,7 @@
               <w:tab w:val="left" w:pos="440"/>
               <w:tab w:val="right" w:leader="dot" w:pos="9350"/>
             </w:tabs>
+            <w:jc w:val="both"/>
             <w:rPr>
               <w:rFonts w:eastAsiaTheme="minorEastAsia"/>
               <w:noProof/>
@@ -1002,6 +1007,7 @@
             <w:tabs>
               <w:tab w:val="right" w:leader="dot" w:pos="9350"/>
             </w:tabs>
+            <w:jc w:val="both"/>
             <w:rPr>
               <w:rFonts w:eastAsiaTheme="minorEastAsia"/>
               <w:noProof/>
@@ -1089,6 +1095,7 @@
             <w:tabs>
               <w:tab w:val="right" w:leader="dot" w:pos="9350"/>
             </w:tabs>
+            <w:jc w:val="both"/>
             <w:rPr>
               <w:rFonts w:eastAsiaTheme="minorEastAsia"/>
               <w:noProof/>
@@ -1160,6 +1167,7 @@
             <w:tabs>
               <w:tab w:val="right" w:leader="dot" w:pos="9350"/>
             </w:tabs>
+            <w:jc w:val="both"/>
             <w:rPr>
               <w:rFonts w:eastAsiaTheme="minorEastAsia"/>
               <w:noProof/>
@@ -1231,6 +1239,7 @@
             <w:tabs>
               <w:tab w:val="right" w:leader="dot" w:pos="9350"/>
             </w:tabs>
+            <w:jc w:val="both"/>
             <w:rPr>
               <w:rFonts w:eastAsiaTheme="minorEastAsia"/>
               <w:noProof/>
@@ -1331,7 +1340,11 @@
       </w:r>
       <w:bookmarkEnd w:id="1"/>
     </w:p>
-    <w:p/>
+    <w:p>
+      <w:pPr>
+        <w:jc w:val="both"/>
+      </w:pPr>
+    </w:p>
     <w:p>
       <w:pPr>
         <w:ind w:left="360"/>
@@ -1392,6 +1405,7 @@
     <w:p>
       <w:pPr>
         <w:pStyle w:val="Heading1"/>
+        <w:jc w:val="both"/>
       </w:pPr>
       <w:bookmarkStart w:id="2" w:name="_Toc137449958"/>
       <w:r>
@@ -1403,6 +1417,7 @@
     <w:p>
       <w:pPr>
         <w:ind w:left="360"/>
+        <w:jc w:val="both"/>
       </w:pPr>
     </w:p>
     <w:p>
@@ -1764,6 +1779,7 @@
     <w:p>
       <w:pPr>
         <w:pStyle w:val="Heading1"/>
+        <w:jc w:val="both"/>
       </w:pPr>
       <w:bookmarkStart w:id="3" w:name="_Toc137449959"/>
       <w:r>
@@ -1775,6 +1791,7 @@
     <w:p>
       <w:pPr>
         <w:ind w:left="360"/>
+        <w:jc w:val="both"/>
         <w:rPr>
           <w:i/>
           <w:iCs/>
@@ -1812,6 +1829,7 @@
     <w:p>
       <w:pPr>
         <w:ind w:left="360"/>
+        <w:jc w:val="both"/>
         <w:rPr>
           <w:i/>
           <w:iCs/>
@@ -1822,6 +1840,7 @@
       <w:pPr>
         <w:pStyle w:val="Heading2"/>
         <w:ind w:left="360"/>
+        <w:jc w:val="both"/>
       </w:pPr>
       <w:bookmarkStart w:id="4" w:name="_Toc137449960"/>
       <w:r>
@@ -1842,7 +1861,11 @@
       </w:r>
       <w:bookmarkEnd w:id="4"/>
     </w:p>
-    <w:p/>
+    <w:p>
+      <w:pPr>
+        <w:jc w:val="both"/>
+      </w:pPr>
+    </w:p>
     <w:p>
       <w:pPr>
         <w:ind w:left="360"/>
@@ -2370,6 +2393,9 @@
       </w:r>
     </w:p>
     <w:p>
+      <w:pPr>
+        <w:jc w:val="both"/>
+      </w:pPr>
       <w:r>
         <w:br w:type="page"/>
       </w:r>
@@ -2377,6 +2403,7 @@
     <w:p>
       <w:pPr>
         <w:pStyle w:val="Heading2"/>
+        <w:jc w:val="both"/>
       </w:pPr>
       <w:bookmarkStart w:id="5" w:name="_Toc137449961"/>
       <w:r>
@@ -2385,8 +2412,15 @@
       </w:r>
       <w:bookmarkEnd w:id="5"/>
     </w:p>
-    <w:p/>
-    <w:p>
+    <w:p>
+      <w:pPr>
+        <w:jc w:val="both"/>
+      </w:pPr>
+    </w:p>
+    <w:p>
+      <w:pPr>
+        <w:jc w:val="both"/>
+      </w:pPr>
       <w:r>
         <w:t>The purpose of CI/CD pipelines is to automate the development process by performing repeatable tasks that would require way too much time to setup and perform manually. The same can be said about automated security testing in the CI/CD pipeline. There are numerous benefits to such automation that are worth the time and effort that it takes to setup. These benefits range from faster and efficient security testing process and improved security to better information gathering, earlier vulnerability awareness</w:t>
       </w:r>
@@ -2399,6 +2433,7 @@
     </w:p>
     <w:p>
       <w:pPr>
+        <w:jc w:val="both"/>
         <w:rPr>
           <w:b/>
           <w:bCs/>
@@ -2413,6 +2448,9 @@
       </w:r>
     </w:p>
     <w:p>
+      <w:pPr>
+        <w:jc w:val="both"/>
+      </w:pPr>
       <w:r>
         <w:t xml:space="preserve">Manual security testing is difficult and time consuming. </w:t>
       </w:r>
@@ -2428,6 +2466,7 @@
     </w:p>
     <w:p>
       <w:pPr>
+        <w:jc w:val="both"/>
         <w:rPr>
           <w:b/>
           <w:bCs/>
@@ -2442,31 +2481,146 @@
       </w:r>
     </w:p>
     <w:p>
+      <w:pPr>
+        <w:jc w:val="both"/>
+      </w:pPr>
       <w:r>
         <w:t>Automated security testing speeds up the detection and fixing of vulnerabilities. By catching security issues early in development, teams can address them quickly, saving time and preventing complications. This results in shorter time-to-market for software releases. Integrating security testing into the DevSecOps pipeline provides immediate feedback on security risks. Developers receive instant notifications about security issues, allowing them to promptly resolve problems. This early feedback loop enhances teams' understanding of the security impact of their code changes, enabling proactive risk assessment and mitigation</w:t>
       </w:r>
       <w:r>
         <w:t>. In comparison, manual testing also has it’s benefits such as more in-depth testing and smarter penetration tests however it needs to be performed by security experts and requires much more time. (12)</w:t>
       </w:r>
-      <w:r>
-        <w:br/>
-      </w:r>
-      <w:r>
-        <w:br/>
-      </w:r>
-      <w:r>
-        <w:rPr>
-          <w:highlight w:val="yellow"/>
-        </w:rPr>
-        <w:t>// TO DO</w:t>
-      </w:r>
-      <w:r>
+    </w:p>
+    <w:p>
+      <w:pPr>
+        <w:jc w:val="both"/>
+        <w:rPr>
+          <w:b/>
+          <w:bCs/>
+        </w:rPr>
+      </w:pPr>
+      <w:r>
+        <w:rPr>
+          <w:b/>
+          <w:bCs/>
+        </w:rPr>
+        <w:t>Enhanced compliance</w:t>
+      </w:r>
+      <w:r>
+        <w:rPr>
+          <w:rFonts w:asciiTheme="majorHAnsi" w:eastAsiaTheme="majorEastAsia" w:hAnsiTheme="majorHAnsi" w:cstheme="majorBidi"/>
+          <w:b/>
+          <w:bCs/>
+          <w:color w:val="2F5496" w:themeColor="accent1" w:themeShade="BF"/>
+          <w:sz w:val="26"/>
+          <w:szCs w:val="26"/>
+        </w:rPr>
+        <w:t xml:space="preserve"> </w:t>
+      </w:r>
+      <w:r>
+        <w:rPr>
+          <w:b/>
+          <w:bCs/>
+        </w:rPr>
+        <w:t>adherence</w:t>
+      </w:r>
+    </w:p>
+    <w:p>
+      <w:pPr>
+        <w:jc w:val="both"/>
+        <w:rPr>
+          <w:b/>
+          <w:bCs/>
+        </w:rPr>
+      </w:pPr>
+      <w:r>
+        <w:t>For companies that are especially focused on security such as banks, healthcare companies and government sectors CI/CD integration of security</w:t>
+      </w:r>
+      <w:r>
+        <w:t xml:space="preserve"> into the development process</w:t>
+      </w:r>
+      <w:r>
+        <w:t xml:space="preserve"> allows </w:t>
+      </w:r>
+      <w:r>
+        <w:t>faster and more thorough</w:t>
+      </w:r>
+      <w:r>
+        <w:t xml:space="preserve"> </w:t>
+      </w:r>
+      <w:r>
+        <w:t>adherence</w:t>
+      </w:r>
+      <w:r>
+        <w:t xml:space="preserve"> </w:t>
+      </w:r>
+      <w:r>
+        <w:t>to</w:t>
+      </w:r>
+      <w:r>
+        <w:t xml:space="preserve"> security regulations.</w:t>
+      </w:r>
+      <w:r>
+        <w:t xml:space="preserve"> </w:t>
+      </w:r>
+      <w:r>
+        <w:t>A DevSecOps pipeline that integrates security testing promotes collaboration between development, security, and operations teams.</w:t>
+      </w:r>
+      <w:r>
+        <w:t xml:space="preserve"> </w:t>
+      </w:r>
+      <w:r>
+        <w:t>This collaboration helps foster a security-aware culture</w:t>
+      </w:r>
+      <w:r>
+        <w:t xml:space="preserve"> inside the organization</w:t>
+      </w:r>
+      <w:r>
+        <w:t xml:space="preserve"> and ensures that security concerns are addressed as a </w:t>
+      </w:r>
+      <w:r>
+        <w:t>focused</w:t>
+      </w:r>
+      <w:r>
+        <w:t xml:space="preserve"> collective rather than an afterthought. </w:t>
+      </w:r>
+      <w:r>
+        <w:t>B</w:t>
+      </w:r>
+      <w:r>
+        <w:t>y</w:t>
+      </w:r>
+      <w:r>
+        <w:t xml:space="preserve"> introducing the process of security earlier in the development process these companies can more easily </w:t>
+      </w:r>
+      <w:r>
+        <w:t>ensure that their software is compliant with all regulations and provides the needed security level</w:t>
+      </w:r>
+      <w:r>
+        <w:t>s that they require</w:t>
+      </w:r>
+      <w:r>
+        <w:t>.</w:t>
+      </w:r>
+      <w:r>
+        <w:t xml:space="preserve"> (13)</w:t>
+      </w:r>
+      <w:r>
+        <w:rPr>
+          <w:rFonts w:asciiTheme="majorHAnsi" w:eastAsiaTheme="majorEastAsia" w:hAnsiTheme="majorHAnsi" w:cstheme="majorBidi"/>
+          <w:b/>
+          <w:bCs/>
+          <w:color w:val="2F5496" w:themeColor="accent1" w:themeShade="BF"/>
+          <w:sz w:val="26"/>
+          <w:szCs w:val="26"/>
+        </w:rPr>
         <w:br w:type="page"/>
       </w:r>
     </w:p>
     <w:p>
       <w:pPr>
         <w:pStyle w:val="Heading2"/>
+        <w:jc w:val="both"/>
       </w:pPr>
       <w:bookmarkStart w:id="6" w:name="_Toc137449962"/>
       <w:r>
@@ -2475,8 +2629,15 @@
       </w:r>
       <w:bookmarkEnd w:id="6"/>
     </w:p>
-    <w:p/>
-    <w:p>
+    <w:p>
+      <w:pPr>
+        <w:jc w:val="both"/>
+      </w:pPr>
+    </w:p>
+    <w:p>
+      <w:pPr>
+        <w:jc w:val="both"/>
+      </w:pPr>
       <w:r>
         <w:t>With the growing importance of cybersecurity and the rising popularity and adoption of the DevSecOps process, there has been an increase in the availability of testing tools on the market. This necessitates the definition of criteria which will be helpful when choosing the correct tool for the job.</w:t>
       </w:r>
@@ -2485,21 +2646,304 @@
       </w:r>
     </w:p>
     <w:p>
-      <w:r>
-        <w:rPr>
-          <w:highlight w:val="yellow"/>
-        </w:rPr>
-        <w:t>// TO DO</w:t>
-      </w:r>
-    </w:p>
-    <w:p>
-      <w:r>
+      <w:pPr>
+        <w:jc w:val="both"/>
+        <w:rPr>
+          <w:b/>
+          <w:bCs/>
+        </w:rPr>
+      </w:pPr>
+      <w:r>
+        <w:rPr>
+          <w:b/>
+          <w:bCs/>
+        </w:rPr>
+        <w:t>SAST</w:t>
+      </w:r>
+    </w:p>
+    <w:p>
+      <w:pPr>
+        <w:jc w:val="both"/>
+      </w:pPr>
+      <w:r>
+        <w:t xml:space="preserve">There is a large number of available static application security testing tools. So in order to evaluate them a set of criteria needs to be taken into account. The first criteria to look at when taking into account static code analysis is the capabilities of the tool – is </w:t>
+      </w:r>
+      <w:r>
+        <w:t>the tool</w:t>
+      </w:r>
+      <w:r>
+        <w:t xml:space="preserve"> able to work with the selected language or framework that is being used to create the application in the first place and if so how capable is it </w:t>
+      </w:r>
+      <w:r>
+        <w:t>in doing so.</w:t>
+      </w:r>
+      <w:r>
+        <w:br/>
+        <w:t>Next is the platform agnosticism or how well does it integrate into different platforms whether that is the type of ci/cd pipeline that is being used or the ide.</w:t>
+      </w:r>
+    </w:p>
+    <w:p>
+      <w:pPr>
+        <w:jc w:val="both"/>
+      </w:pPr>
+      <w:r>
+        <w:t>Finally the price of the tool is also important as it is very easy to ramp up the price with automation tools such as those. Some tools offer free versions and only charge on the integration. Other companies charge on lines of code scanned. With so many things that can be monetized it is important to know in order to determine the worth to cost ratio.</w:t>
+      </w:r>
+    </w:p>
+    <w:p>
+      <w:pPr>
+        <w:jc w:val="both"/>
+      </w:pPr>
+      <w:r>
+        <w:t xml:space="preserve">The tool that will be shown in this example is one that covers all these requirements – SonarQube. </w:t>
+      </w:r>
+      <w:r>
+        <w:t xml:space="preserve">It is one of if not the most popular SAST tool on the market. </w:t>
+      </w:r>
+      <w:r>
+        <w:t>It is an open source tool that offers a free version. The only charges can be accrued are related to the hosting of the tool so if that is covered then the free version is good enough to use. For this research I’m going to be scanning an application that is written in TypeScript using NodeJS and the Express framework. Typescript</w:t>
+      </w:r>
+      <w:r>
+        <w:t>/JavaScript</w:t>
+      </w:r>
+      <w:r>
+        <w:t xml:space="preserve"> is one of the 15 languages that SonarQube supports, </w:t>
+      </w:r>
+      <w:r>
+        <w:t>therefore it is covered. SonarQube also has a very easy time integrating into a CI/CD pipeline as it already has some pre-prepared configuration options and menus inside most git repositories such as Azure DevOps and GitHub. (14)</w:t>
+      </w:r>
+    </w:p>
+    <w:p>
+      <w:pPr>
+        <w:jc w:val="both"/>
+        <w:rPr>
+          <w:b/>
+          <w:bCs/>
+        </w:rPr>
+      </w:pPr>
+      <w:r>
+        <w:rPr>
+          <w:b/>
+          <w:bCs/>
+        </w:rPr>
+        <w:t>Unit Testing</w:t>
+      </w:r>
+    </w:p>
+    <w:p>
+      <w:pPr>
+        <w:jc w:val="both"/>
+      </w:pPr>
+      <w:r>
+        <w:t xml:space="preserve">When creating unit tests for JavaScript and TypeScript there are two major tools that are the most used - Mocha and Jest. </w:t>
+      </w:r>
+    </w:p>
+    <w:p>
+      <w:pPr>
+        <w:jc w:val="both"/>
+      </w:pPr>
+      <w:r>
+        <w:t>Mocha is an</w:t>
+      </w:r>
+      <w:r>
+        <w:t xml:space="preserve"> open source,</w:t>
+      </w:r>
+      <w:r>
+        <w:t xml:space="preserve"> older testing tool and therefore it has a large user base and is well supported.</w:t>
+      </w:r>
+      <w:r>
+        <w:t xml:space="preserve"> It is more complicated than Jest as it has more options. Therefore,  it can be more difficult to learn with the upside of the fact that an experienced user can achieve a lot with it. (15)</w:t>
+      </w:r>
+    </w:p>
+    <w:p>
+      <w:pPr>
+        <w:jc w:val="both"/>
+      </w:pPr>
+      <w:r>
+        <w:t xml:space="preserve">Jest is a tool that was developed by the team of Facebook. It is a faster version of Mocha that offers different advantages such as automatic test execution during the development process in order to see if the changes are still congruent with the tests. This is ideal for test-driven-development. </w:t>
+      </w:r>
+      <w:r>
+        <w:t>In the past it did not support async testing which was a big downside however in the recent years some workarounds have been introduced that help in that regard.</w:t>
+      </w:r>
+    </w:p>
+    <w:p>
+      <w:pPr>
+        <w:jc w:val="both"/>
+      </w:pPr>
+      <w:r>
+        <w:lastRenderedPageBreak/>
+        <w:t xml:space="preserve">The tool that is going to be shown in this example is Jest as it is an easier tool to learn and offers good automation. Most of the things that disparage it from Mocha have a workaround or </w:t>
+      </w:r>
+      <w:r>
+        <w:t>have been</w:t>
+      </w:r>
+      <w:r>
+        <w:t xml:space="preserve"> resolved already. </w:t>
+      </w:r>
+      <w:r>
+        <w:t>(16)</w:t>
+      </w:r>
+    </w:p>
+    <w:p>
+      <w:pPr>
+        <w:jc w:val="both"/>
+        <w:rPr>
+          <w:b/>
+          <w:bCs/>
+        </w:rPr>
+      </w:pPr>
+      <w:r>
+        <w:rPr>
+          <w:b/>
+          <w:bCs/>
+        </w:rPr>
+        <w:t>Software</w:t>
+      </w:r>
+      <w:r>
+        <w:rPr>
+          <w:b/>
+          <w:bCs/>
+        </w:rPr>
+        <w:t xml:space="preserve"> Composition Analysis</w:t>
+      </w:r>
+      <w:r>
+        <w:rPr>
+          <w:b/>
+          <w:bCs/>
+        </w:rPr>
+        <w:t xml:space="preserve"> and Container scanning</w:t>
+      </w:r>
+      <w:r>
+        <w:rPr>
+          <w:b/>
+          <w:bCs/>
+        </w:rPr>
+        <w:t xml:space="preserve"> (SCA)</w:t>
+      </w:r>
+    </w:p>
+    <w:p>
+      <w:pPr>
+        <w:jc w:val="both"/>
+      </w:pPr>
+      <w:r>
+        <w:t>The key features to looks for in a SCA tool</w:t>
+      </w:r>
+      <w:r>
+        <w:t xml:space="preserve"> are the ability to scan open sourced software such as modules, frameworks and packages that are a part of the software application that is being scanned. It is important that such a tool can detect known vulnerabilities in open-source software modules and do it thoroughly and fast.</w:t>
+      </w:r>
+    </w:p>
+    <w:p>
+      <w:pPr>
+        <w:jc w:val="both"/>
+      </w:pPr>
+      <w:r>
+        <w:t xml:space="preserve">Furthermore an SCA tool might </w:t>
+      </w:r>
+      <w:r>
+        <w:t>have</w:t>
+      </w:r>
+      <w:r>
+        <w:t xml:space="preserve"> capabilities to scan a </w:t>
+      </w:r>
+      <w:r>
+        <w:t>docker container which is a huge advantage.</w:t>
+      </w:r>
+      <w:r>
+        <w:br/>
+      </w:r>
+      <w:r>
+        <w:br/>
+        <w:t xml:space="preserve">For this section the tool that is going to be shown in the practice example is Snyk. Snyk is a security company that offers multiple tools for full software coverage. They have a dedicated SCA tool and a dedicated Container scanner tool which should cover all bases. Furthermore, their software is free to use at a 200 tests a month rate which is more than enough for this use case. </w:t>
+      </w:r>
+      <w:r>
+        <w:t>(19)</w:t>
+      </w:r>
+    </w:p>
+    <w:p>
+      <w:pPr>
+        <w:jc w:val="both"/>
+        <w:rPr>
+          <w:b/>
+          <w:bCs/>
+        </w:rPr>
+      </w:pPr>
+      <w:r>
+        <w:rPr>
+          <w:b/>
+          <w:bCs/>
+        </w:rPr>
+        <w:t>DAST</w:t>
+      </w:r>
+    </w:p>
+    <w:p>
+      <w:pPr>
+        <w:jc w:val="both"/>
+      </w:pPr>
+      <w:r>
+        <w:t xml:space="preserve">In terms of dynamic application security testing the most important </w:t>
+      </w:r>
+      <w:r>
+        <w:t>aspects</w:t>
+      </w:r>
+      <w:r>
+        <w:t xml:space="preserve"> to look at are ease</w:t>
+      </w:r>
+      <w:r>
+        <w:t>-</w:t>
+      </w:r>
+      <w:r>
+        <w:t>of</w:t>
+      </w:r>
+      <w:r>
+        <w:t>-</w:t>
+      </w:r>
+      <w:r>
+        <w:t xml:space="preserve">use, </w:t>
+      </w:r>
+      <w:r>
+        <w:t xml:space="preserve">scan </w:t>
+      </w:r>
+      <w:r>
+        <w:t xml:space="preserve">effectiveness and price. </w:t>
+      </w:r>
+    </w:p>
+    <w:p>
+      <w:pPr>
+        <w:jc w:val="both"/>
+        <w:rPr>
+          <w:b/>
+          <w:bCs/>
+        </w:rPr>
+      </w:pPr>
+      <w:r>
+        <w:t xml:space="preserve">In this report the tool that is going to be shown is OSWASP ZAP. It was chosen </w:t>
+      </w:r>
+      <w:r>
+        <w:t>on</w:t>
+      </w:r>
+      <w:r>
+        <w:t xml:space="preserve"> the basis of it being completely free to use and integrate into a ci/cd pipeline.</w:t>
+      </w:r>
+      <w:r>
+        <w:t xml:space="preserve"> (17)</w:t>
+      </w:r>
+      <w:r>
+        <w:t xml:space="preserve"> Other tools such as Burp Suite are more developed and easier to setup however they offer the same scanning potential and require payment for the enterprise version of the software which means that they can’t be integrated into a CI/CD pipeline for free.</w:t>
+      </w:r>
+      <w:r>
+        <w:t xml:space="preserve"> (18)</w:t>
+      </w:r>
+      <w:r>
+        <w:rPr>
+          <w:b/>
+          <w:bCs/>
+        </w:rPr>
         <w:br w:type="page"/>
       </w:r>
     </w:p>
     <w:p>
       <w:pPr>
         <w:pStyle w:val="Heading2"/>
+        <w:jc w:val="both"/>
       </w:pPr>
       <w:bookmarkStart w:id="7" w:name="_Toc137449963"/>
       <w:r>
@@ -2508,8 +2952,15 @@
       </w:r>
       <w:bookmarkEnd w:id="7"/>
     </w:p>
-    <w:p/>
-    <w:p>
+    <w:p>
+      <w:pPr>
+        <w:jc w:val="both"/>
+      </w:pPr>
+    </w:p>
+    <w:p>
+      <w:pPr>
+        <w:jc w:val="both"/>
+      </w:pPr>
       <w:r>
         <w:rPr>
           <w:highlight w:val="yellow"/>
@@ -2521,6 +2972,9 @@
       </w:r>
     </w:p>
     <w:p>
+      <w:pPr>
+        <w:jc w:val="both"/>
+      </w:pPr>
       <w:r>
         <w:lastRenderedPageBreak/>
         <w:t>REFERENCES</w:t>
@@ -2537,6 +2991,7 @@
           <w:numId w:val="3"/>
         </w:numPr>
         <w:spacing w:before="0" w:beforeAutospacing="0" w:after="0" w:afterAutospacing="0" w:line="480" w:lineRule="auto"/>
+        <w:jc w:val="both"/>
       </w:pPr>
       <w:r>
         <w:t xml:space="preserve">Froehlich, A. (2022). 8 benefits of DevSecOps automation. </w:t>
@@ -2571,6 +3026,7 @@
           <w:numId w:val="3"/>
         </w:numPr>
         <w:spacing w:before="0" w:beforeAutospacing="0" w:after="0" w:afterAutospacing="0" w:line="480" w:lineRule="auto"/>
+        <w:jc w:val="both"/>
       </w:pPr>
       <w:r>
         <w:t xml:space="preserve">Moyle, E. (2021). 5 ways to automate security testing in DevSecOps. </w:t>
@@ -2605,6 +3061,7 @@
           <w:numId w:val="3"/>
         </w:numPr>
         <w:spacing w:before="0" w:beforeAutospacing="0" w:after="0" w:afterAutospacing="0" w:line="480" w:lineRule="auto"/>
+        <w:jc w:val="both"/>
       </w:pPr>
       <w:r>
         <w:t xml:space="preserve">Aqua Security. (2023, April 3). </w:t>
@@ -2639,6 +3096,7 @@
           <w:numId w:val="3"/>
         </w:numPr>
         <w:spacing w:before="0" w:beforeAutospacing="0" w:after="0" w:afterAutospacing="0" w:line="480" w:lineRule="auto"/>
+        <w:jc w:val="both"/>
       </w:pPr>
       <w:r>
         <w:t xml:space="preserve">Snyk. (2021). Dynamic Application Security Testing (DAST). </w:t>
@@ -2658,19 +3116,7 @@
           <w:rPr>
             <w:rStyle w:val="Hyperlink"/>
           </w:rPr>
-          <w:t>https://snyk.io/learn</w:t>
-        </w:r>
-        <w:r>
-          <w:rPr>
-            <w:rStyle w:val="Hyperlink"/>
-          </w:rPr>
-          <w:t>/</w:t>
-        </w:r>
-        <w:r>
-          <w:rPr>
-            <w:rStyle w:val="Hyperlink"/>
-          </w:rPr>
-          <w:t>application-security/dast-dynamic-application-security-testing/</w:t>
+          <w:t>https://snyk.io/learn/application-security/dast-dynamic-application-security-testing/</w:t>
         </w:r>
       </w:hyperlink>
       <w:r>
@@ -2685,6 +3131,7 @@
           <w:numId w:val="3"/>
         </w:numPr>
         <w:spacing w:before="0" w:beforeAutospacing="0" w:after="0" w:afterAutospacing="0" w:line="480" w:lineRule="auto"/>
+        <w:jc w:val="both"/>
       </w:pPr>
       <w:r>
         <w:t xml:space="preserve">Snyk. (2022). Guide to Software Composition Analysis (SCA). </w:t>
@@ -2704,19 +3151,7 @@
           <w:rPr>
             <w:rStyle w:val="Hyperlink"/>
           </w:rPr>
-          <w:t>https://snyk.io/seri</w:t>
-        </w:r>
-        <w:r>
-          <w:rPr>
-            <w:rStyle w:val="Hyperlink"/>
-          </w:rPr>
-          <w:t>e</w:t>
-        </w:r>
-        <w:r>
-          <w:rPr>
-            <w:rStyle w:val="Hyperlink"/>
-          </w:rPr>
-          <w:t>s/open-source-security/software-composition-analysis-sca/</w:t>
+          <w:t>https://snyk.io/series/open-source-security/software-composition-analysis-sca/</w:t>
         </w:r>
       </w:hyperlink>
       <w:r>
@@ -2731,6 +3166,7 @@
           <w:numId w:val="3"/>
         </w:numPr>
         <w:spacing w:before="0" w:beforeAutospacing="0" w:after="0" w:afterAutospacing="0" w:line="480" w:lineRule="auto"/>
+        <w:jc w:val="both"/>
       </w:pPr>
       <w:r>
         <w:t xml:space="preserve">Snyk. (2021b). Everything You Need to Know About Container Scanning. </w:t>
@@ -2765,6 +3201,7 @@
           <w:numId w:val="3"/>
         </w:numPr>
         <w:spacing w:before="0" w:beforeAutospacing="0" w:after="0" w:afterAutospacing="0" w:line="480" w:lineRule="auto"/>
+        <w:jc w:val="both"/>
       </w:pPr>
       <w:r>
         <w:t xml:space="preserve">Odogwu, C. (2022). What Is Container Security and Why Do You Need It? </w:t>
@@ -2799,6 +3236,7 @@
           <w:numId w:val="3"/>
         </w:numPr>
         <w:spacing w:before="0" w:beforeAutospacing="0" w:after="0" w:afterAutospacing="0" w:line="480" w:lineRule="auto"/>
+        <w:jc w:val="both"/>
       </w:pPr>
       <w:r>
         <w:t xml:space="preserve">Hamilton, T. (2023). What is Test Driven Development (TDD)? Example. </w:t>
@@ -2833,6 +3271,7 @@
           <w:numId w:val="3"/>
         </w:numPr>
         <w:spacing w:before="0" w:beforeAutospacing="0" w:after="0" w:afterAutospacing="0" w:line="480" w:lineRule="auto"/>
+        <w:jc w:val="both"/>
       </w:pPr>
       <w:r>
         <w:rPr>
@@ -2864,6 +3303,7 @@
           <w:numId w:val="3"/>
         </w:numPr>
         <w:spacing w:before="0" w:beforeAutospacing="0" w:after="0" w:afterAutospacing="0" w:line="480" w:lineRule="auto"/>
+        <w:jc w:val="both"/>
       </w:pPr>
       <w:r>
         <w:t xml:space="preserve">Mend.io. (2023, May 11). </w:t>
@@ -2898,20 +3338,12 @@
           <w:numId w:val="3"/>
         </w:numPr>
         <w:spacing w:before="0" w:beforeAutospacing="0" w:after="0" w:afterAutospacing="0" w:line="480" w:lineRule="auto"/>
+        <w:jc w:val="both"/>
       </w:pPr>
       <w:r>
         <w:lastRenderedPageBreak/>
-        <w:t xml:space="preserve">Shrikanth, B. (2022). Role of Automation Testing in CI/CD | </w:t>
-      </w:r>
-      <w:proofErr w:type="spellStart"/>
-      <w:r>
-        <w:t>BrowserStack</w:t>
-      </w:r>
-      <w:proofErr w:type="spellEnd"/>
-      <w:r>
-        <w:t xml:space="preserve">. </w:t>
-      </w:r>
-      <w:proofErr w:type="spellStart"/>
+        <w:t xml:space="preserve">Shrikanth, B. (2022). Role of Automation Testing in CI/CD | BrowserStack. </w:t>
+      </w:r>
       <w:r>
         <w:rPr>
           <w:i/>
@@ -2919,7 +3351,6 @@
         </w:rPr>
         <w:t>BrowserStack</w:t>
       </w:r>
-      <w:proofErr w:type="spellEnd"/>
       <w:r>
         <w:t xml:space="preserve">. </w:t>
       </w:r>
@@ -2928,19 +3359,7 @@
           <w:rPr>
             <w:rStyle w:val="Hyperlink"/>
           </w:rPr>
-          <w:t>https://www.b</w:t>
-        </w:r>
-        <w:r>
-          <w:rPr>
-            <w:rStyle w:val="Hyperlink"/>
-          </w:rPr>
-          <w:t>r</w:t>
-        </w:r>
-        <w:r>
-          <w:rPr>
-            <w:rStyle w:val="Hyperlink"/>
-          </w:rPr>
-          <w:t>owserstack.com/guide/role-of-automation-testing-in-ci-cd</w:t>
+          <w:t>https://www.browserstack.com/guide/role-of-automation-testing-in-ci-cd</w:t>
         </w:r>
       </w:hyperlink>
       <w:r>
@@ -2955,25 +3374,17 @@
           <w:numId w:val="3"/>
         </w:numPr>
         <w:spacing w:before="0" w:beforeAutospacing="0" w:after="0" w:afterAutospacing="0" w:line="480" w:lineRule="auto"/>
+        <w:jc w:val="both"/>
       </w:pPr>
       <w:r>
         <w:t xml:space="preserve">Kumar, M. (2020). Automated Vs Manual Web Application Security Testing. </w:t>
       </w:r>
-      <w:proofErr w:type="spellStart"/>
       <w:r>
         <w:rPr>
           <w:i/>
           <w:iCs/>
         </w:rPr>
-        <w:t>Aeologic</w:t>
-      </w:r>
-      <w:proofErr w:type="spellEnd"/>
-      <w:r>
-        <w:rPr>
-          <w:i/>
-          <w:iCs/>
-        </w:rPr>
-        <w:t xml:space="preserve"> Blog</w:t>
+        <w:t>Aeologic Blog</w:t>
       </w:r>
       <w:r>
         <w:t xml:space="preserve">. </w:t>
@@ -2993,12 +3404,239 @@
     <w:p>
       <w:pPr>
         <w:pStyle w:val="NormalWeb"/>
+        <w:numPr>
+          <w:ilvl w:val="0"/>
+          <w:numId w:val="3"/>
+        </w:numPr>
+        <w:spacing w:before="0" w:beforeAutospacing="0" w:after="0" w:afterAutospacing="0" w:line="480" w:lineRule="auto"/>
+      </w:pPr>
+      <w:r>
+        <w:t xml:space="preserve">Jayati. (2019, September 5). Fusing Security and Compliance in CI/CD Pipelines. </w:t>
+      </w:r>
+      <w:r>
+        <w:rPr>
+          <w:i/>
+          <w:iCs/>
+        </w:rPr>
+        <w:t>OpenSense Labs</w:t>
+      </w:r>
+      <w:r>
+        <w:t xml:space="preserve">. </w:t>
+      </w:r>
+      <w:hyperlink r:id="rId21" w:history="1">
+        <w:r>
+          <w:rPr>
+            <w:rStyle w:val="Hyperlink"/>
+          </w:rPr>
+          <w:t>https://opensenselabs.com/blog/articles/fusing-security-compliance-cicd-pipelines</w:t>
+        </w:r>
+      </w:hyperlink>
+      <w:r>
+        <w:t xml:space="preserve"> </w:t>
+      </w:r>
+    </w:p>
+    <w:p>
+      <w:pPr>
+        <w:pStyle w:val="NormalWeb"/>
+        <w:numPr>
+          <w:ilvl w:val="0"/>
+          <w:numId w:val="3"/>
+        </w:numPr>
+        <w:spacing w:before="0" w:beforeAutospacing="0" w:after="0" w:afterAutospacing="0" w:line="480" w:lineRule="auto"/>
+      </w:pPr>
+      <w:r>
+        <w:rPr>
+          <w:i/>
+          <w:iCs/>
+        </w:rPr>
+        <w:t>Source Code Analysis Tools | OWASP Foundation</w:t>
+      </w:r>
+      <w:r>
+        <w:t xml:space="preserve">. (n.d.). </w:t>
+      </w:r>
+      <w:hyperlink r:id="rId22" w:history="1">
+        <w:r>
+          <w:rPr>
+            <w:rStyle w:val="Hyperlink"/>
+          </w:rPr>
+          <w:t>https://owasp.org/www-community/Source_Code_Analysis_Tools</w:t>
+        </w:r>
+      </w:hyperlink>
+      <w:r>
+        <w:t xml:space="preserve"> </w:t>
+      </w:r>
+    </w:p>
+    <w:p>
+      <w:pPr>
+        <w:pStyle w:val="NormalWeb"/>
+        <w:numPr>
+          <w:ilvl w:val="0"/>
+          <w:numId w:val="3"/>
+        </w:numPr>
+        <w:spacing w:before="0" w:beforeAutospacing="0" w:after="0" w:afterAutospacing="0" w:line="480" w:lineRule="auto"/>
+      </w:pPr>
+      <w:r>
+        <w:t xml:space="preserve">Mocha vs Jest Comparison of Testing Tools in 2022. (2022, March 10). </w:t>
+      </w:r>
+      <w:r>
+        <w:rPr>
+          <w:i/>
+          <w:iCs/>
+        </w:rPr>
+        <w:t>Mocha vs Jest Comparison of Testing Tools in 2022</w:t>
+      </w:r>
+      <w:r>
+        <w:t xml:space="preserve">. </w:t>
+      </w:r>
+      <w:hyperlink r:id="rId23" w:history="1">
+        <w:r>
+          <w:rPr>
+            <w:rStyle w:val="Hyperlink"/>
+          </w:rPr>
+          <w:t>https://www.blog.duomly.com/mocha-vs-jest/#3-compare-mocha-vs-jest</w:t>
+        </w:r>
+      </w:hyperlink>
+      <w:r>
+        <w:t xml:space="preserve"> </w:t>
+      </w:r>
+    </w:p>
+    <w:p>
+      <w:pPr>
+        <w:pStyle w:val="NormalWeb"/>
+        <w:numPr>
+          <w:ilvl w:val="0"/>
+          <w:numId w:val="3"/>
+        </w:numPr>
+        <w:spacing w:before="0" w:beforeAutospacing="0" w:after="0" w:afterAutospacing="0" w:line="480" w:lineRule="auto"/>
+      </w:pPr>
+      <w:r>
+        <w:rPr>
+          <w:i/>
+          <w:iCs/>
+        </w:rPr>
+        <w:t>Testing Asynchronous Code · Jest</w:t>
+      </w:r>
+      <w:r>
+        <w:t xml:space="preserve">. (2023, March 6). </w:t>
+      </w:r>
+      <w:hyperlink r:id="rId24" w:history="1">
+        <w:r>
+          <w:rPr>
+            <w:rStyle w:val="Hyperlink"/>
+          </w:rPr>
+          <w:t>https://jestjs.io/docs/asynchronous</w:t>
+        </w:r>
+      </w:hyperlink>
+      <w:r>
+        <w:t xml:space="preserve"> </w:t>
+      </w:r>
+    </w:p>
+    <w:p>
+      <w:pPr>
+        <w:pStyle w:val="NormalWeb"/>
+        <w:numPr>
+          <w:ilvl w:val="0"/>
+          <w:numId w:val="3"/>
+        </w:numPr>
+        <w:spacing w:before="0" w:beforeAutospacing="0" w:after="0" w:afterAutospacing="0" w:line="480" w:lineRule="auto"/>
+      </w:pPr>
+      <w:r>
+        <w:rPr>
+          <w:i/>
+          <w:iCs/>
+        </w:rPr>
+        <w:t>OWASP ZAP – Documentation</w:t>
+      </w:r>
+      <w:r>
+        <w:t xml:space="preserve">. (n.d.). </w:t>
+      </w:r>
+      <w:hyperlink r:id="rId25" w:history="1">
+        <w:r>
+          <w:rPr>
+            <w:rStyle w:val="Hyperlink"/>
+          </w:rPr>
+          <w:t>https://www.zaproxy.org/docs/</w:t>
+        </w:r>
+      </w:hyperlink>
+      <w:r>
+        <w:t xml:space="preserve"> </w:t>
+      </w:r>
+    </w:p>
+    <w:p>
+      <w:pPr>
+        <w:pStyle w:val="NormalWeb"/>
+        <w:numPr>
+          <w:ilvl w:val="0"/>
+          <w:numId w:val="3"/>
+        </w:numPr>
+        <w:spacing w:before="0" w:beforeAutospacing="0" w:after="0" w:afterAutospacing="0" w:line="480" w:lineRule="auto"/>
+      </w:pPr>
+      <w:r>
+        <w:rPr>
+          <w:i/>
+          <w:iCs/>
+        </w:rPr>
+        <w:t>Pricing - Burp Suite Enterprise Edition</w:t>
+      </w:r>
+      <w:r>
+        <w:t xml:space="preserve">. (n.d.). PortSwigger. </w:t>
+      </w:r>
+      <w:hyperlink r:id="rId26" w:history="1">
+        <w:r>
+          <w:rPr>
+            <w:rStyle w:val="Hyperlink"/>
+          </w:rPr>
+          <w:t>https://portswigger.net/burp/enterprise/pricing</w:t>
+        </w:r>
+      </w:hyperlink>
+      <w:r>
+        <w:t xml:space="preserve"> </w:t>
+      </w:r>
+    </w:p>
+    <w:p>
+      <w:pPr>
+        <w:pStyle w:val="NormalWeb"/>
+        <w:numPr>
+          <w:ilvl w:val="0"/>
+          <w:numId w:val="3"/>
+        </w:numPr>
+        <w:spacing w:before="0" w:beforeAutospacing="0" w:after="0" w:afterAutospacing="0" w:line="480" w:lineRule="auto"/>
+      </w:pPr>
+      <w:r>
+        <w:t xml:space="preserve">Snyk. (n.d.). </w:t>
+      </w:r>
+      <w:r>
+        <w:rPr>
+          <w:i/>
+          <w:iCs/>
+        </w:rPr>
+        <w:t>Open Source Security Management | SCA Tool | Snyk</w:t>
+      </w:r>
+      <w:r>
+        <w:t xml:space="preserve">. </w:t>
+      </w:r>
+      <w:hyperlink r:id="rId27" w:history="1">
+        <w:r>
+          <w:rPr>
+            <w:rStyle w:val="Hyperlink"/>
+          </w:rPr>
+          <w:t>https://snyk.io/product/open-source-security-management/</w:t>
+        </w:r>
+      </w:hyperlink>
+      <w:r>
+        <w:t xml:space="preserve"> </w:t>
+      </w:r>
+    </w:p>
+    <w:p>
+      <w:pPr>
+        <w:pStyle w:val="NormalWeb"/>
         <w:spacing w:before="0" w:beforeAutospacing="0" w:after="0" w:afterAutospacing="0" w:line="480" w:lineRule="auto"/>
         <w:ind w:left="360"/>
+        <w:jc w:val="both"/>
       </w:pPr>
     </w:p>
     <w:sectPr>
-      <w:footerReference w:type="default" r:id="rId21"/>
+      <w:footerReference w:type="default" r:id="rId28"/>
       <w:pgSz w:w="12240" w:h="15840"/>
       <w:pgMar w:top="1440" w:right="1440" w:bottom="1440" w:left="1440" w:header="720" w:footer="720" w:gutter="0"/>
       <w:pgNumType w:start="0"/>
@@ -4171,7 +4809,6 @@
   <w:style w:type="character" w:default="1" w:styleId="DefaultParagraphFont">
     <w:name w:val="Default Paragraph Font"/>
     <w:uiPriority w:val="1"/>
-    <w:semiHidden/>
     <w:unhideWhenUsed/>
   </w:style>
   <w:style w:type="table" w:default="1" w:styleId="TableNormal">

</xml_diff>